<commit_message>
fixed issue self.db_model2.setrelation line 121. 2 same names in DB corrupts tableshow. Needs to be fixed later. Added notes in readme. modified templates with simpler output
</commit_message>
<xml_diff>
--- a/template_CR.docx
+++ b/template_CR.docx
@@ -1427,6 +1427,14 @@
           <w:szCs w:val="22"/>
         </w:rPr>
       </w:pPr>
+      <w:r>
+        <w:rPr>
+          <w:szCs w:val="22"/>
+        </w:rPr>
+        <w:t>{{fichier}}</w:t>
+      </w:r>
+      <w:bookmarkStart w:id="1" w:name="_GoBack"/>
+      <w:bookmarkEnd w:id="1"/>
     </w:p>
     <w:p>
       <w:pPr>
@@ -1449,7 +1457,7 @@
           <w:szCs w:val="22"/>
         </w:rPr>
       </w:pPr>
-      <w:bookmarkStart w:id="1" w:name="_Toc466382854"/>
+      <w:bookmarkStart w:id="2" w:name="_Toc466382854"/>
       <w:r>
         <w:rPr>
           <w:szCs w:val="22"/>
@@ -1470,7 +1478,7 @@
         </w:rPr>
         <w:t> :</w:t>
       </w:r>
-      <w:bookmarkEnd w:id="1"/>
+      <w:bookmarkEnd w:id="2"/>
     </w:p>
     <w:p>
       <w:pPr>
@@ -1479,17 +1487,17 @@
           <w:lang w:val="en-US"/>
         </w:rPr>
       </w:pPr>
-      <w:bookmarkStart w:id="2" w:name="_Toc459894447"/>
-      <w:bookmarkStart w:id="3" w:name="_Toc466357569"/>
-      <w:bookmarkStart w:id="4" w:name="_Toc466361663"/>
-      <w:bookmarkStart w:id="5" w:name="_Toc466382855"/>
+      <w:bookmarkStart w:id="3" w:name="_Toc459894447"/>
+      <w:bookmarkStart w:id="4" w:name="_Toc466357569"/>
+      <w:bookmarkStart w:id="5" w:name="_Toc466361663"/>
+      <w:bookmarkStart w:id="6" w:name="_Toc466382855"/>
       <w:r>
         <w:t>CFA/BAAC</w:t>
       </w:r>
-      <w:bookmarkEnd w:id="2"/>
       <w:bookmarkEnd w:id="3"/>
       <w:bookmarkEnd w:id="4"/>
       <w:bookmarkEnd w:id="5"/>
+      <w:bookmarkEnd w:id="6"/>
     </w:p>
     <w:p>
       <w:pPr>
@@ -1498,14 +1506,14 @@
           <w:szCs w:val="22"/>
         </w:rPr>
       </w:pPr>
-      <w:bookmarkStart w:id="6" w:name="_Toc466382859"/>
+      <w:bookmarkStart w:id="7" w:name="_Toc466382859"/>
       <w:r>
         <w:rPr>
           <w:szCs w:val="22"/>
         </w:rPr>
         <w:t>Copies</w:t>
       </w:r>
-      <w:bookmarkEnd w:id="6"/>
+      <w:bookmarkEnd w:id="7"/>
       <w:r>
         <w:rPr>
           <w:szCs w:val="22"/>
@@ -1549,7 +1557,7 @@
       <w:r>
         <w:t>A 1A.</w:t>
       </w:r>
-      <w:bookmarkStart w:id="7" w:name="_Toc466382864"/>
+      <w:bookmarkStart w:id="8" w:name="_Toc466382864"/>
       <w:r>
         <w:t>XXX</w:t>
       </w:r>
@@ -1568,7 +1576,7 @@
         <w:t>CFA/BFIN</w:t>
       </w:r>
     </w:p>
-    <w:bookmarkEnd w:id="7"/>
+    <w:bookmarkEnd w:id="8"/>
     <w:p>
       <w:pPr>
         <w:ind w:left="0"/>
@@ -2908,14 +2916,6 @@
                 <w:color w:val="000000"/>
                 <w:szCs w:val="22"/>
               </w:rPr>
-              <w:t>{{</w:t>
-            </w:r>
-            <w:r>
-              <w:rPr>
-                <w:rFonts w:ascii="Calibri" w:hAnsi="Calibri"/>
-                <w:color w:val="000000"/>
-                <w:szCs w:val="22"/>
-              </w:rPr>
               <w:t>Liaison</w:t>
             </w:r>
             <w:r>
@@ -2934,8 +2934,6 @@
               </w:rPr>
               <w:t xml:space="preserve"> </w:t>
             </w:r>
-            <w:bookmarkStart w:id="8" w:name="_GoBack"/>
-            <w:bookmarkEnd w:id="8"/>
             <w:r>
               <w:rPr>
                 <w:rFonts w:ascii="Calibri" w:hAnsi="Calibri"/>
@@ -2944,32 +2942,16 @@
               </w:rPr>
               <w:t>Carburant</w:t>
             </w:r>
-            <w:r>
-              <w:rPr>
-                <w:rFonts w:ascii="Calibri" w:hAnsi="Calibri"/>
-                <w:color w:val="000000"/>
-                <w:szCs w:val="22"/>
-              </w:rPr>
-              <w:t>}}</w:t>
-            </w:r>
-          </w:p>
-          <w:p>
-            <w:pPr>
-              <w:ind w:left="0"/>
-              <w:rPr>
-                <w:rFonts w:ascii="Calibri" w:hAnsi="Calibri"/>
-                <w:color w:val="000000"/>
-                <w:szCs w:val="22"/>
-              </w:rPr>
-            </w:pPr>
-            <w:r>
-              <w:rPr>
-                <w:rFonts w:ascii="Calibri" w:hAnsi="Calibri"/>
-                <w:color w:val="000000"/>
-                <w:szCs w:val="22"/>
-              </w:rPr>
-              <w:t>{{</w:t>
-            </w:r>
+          </w:p>
+          <w:p>
+            <w:pPr>
+              <w:ind w:left="0"/>
+              <w:rPr>
+                <w:rFonts w:ascii="Calibri" w:hAnsi="Calibri"/>
+                <w:color w:val="000000"/>
+                <w:szCs w:val="22"/>
+              </w:rPr>
+            </w:pPr>
             <w:r>
               <w:rPr>
                 <w:rFonts w:ascii="Calibri" w:hAnsi="Calibri"/>
@@ -2985,14 +2967,6 @@
                 <w:szCs w:val="22"/>
               </w:rPr>
               <w:t>Mécanique</w:t>
-            </w:r>
-            <w:r>
-              <w:rPr>
-                <w:rFonts w:ascii="Calibri" w:hAnsi="Calibri"/>
-                <w:color w:val="000000"/>
-                <w:szCs w:val="22"/>
-              </w:rPr>
-              <w:t>}}</w:t>
             </w:r>
           </w:p>
         </w:tc>
@@ -10684,7 +10658,7 @@
           <w:rPr>
             <w:noProof/>
           </w:rPr>
-          <w:t>7</w:t>
+          <w:t>2</w:t>
         </w:r>
         <w:r>
           <w:fldChar w:fldCharType="end"/>
@@ -16047,18 +16021,18 @@
 </file>
 
 <file path=customXml/item2.xml><?xml version="1.0" encoding="utf-8"?>
-<p:properties xmlns:p="http://schemas.microsoft.com/office/2006/metadata/properties" xmlns:xsi="http://www.w3.org/2001/XMLSchema-instance" xmlns:pc="http://schemas.microsoft.com/office/infopath/2007/PartnerControls">
-  <documentManagement/>
-</p:properties>
-</file>
-
-<file path=customXml/item3.xml><?xml version="1.0" encoding="utf-8"?>
 <?mso-contentType ?>
 <FormTemplates xmlns="http://schemas.microsoft.com/sharepoint/v3/contenttype/forms">
   <Display>DocumentLibraryForm</Display>
   <Edit>DocumentLibraryForm</Edit>
   <New>DocumentLibraryForm</New>
 </FormTemplates>
+</file>
+
+<file path=customXml/item3.xml><?xml version="1.0" encoding="utf-8"?>
+<p:properties xmlns:p="http://schemas.microsoft.com/office/2006/metadata/properties" xmlns:xsi="http://www.w3.org/2001/XMLSchema-instance" xmlns:pc="http://schemas.microsoft.com/office/infopath/2007/PartnerControls">
+  <documentManagement/>
+</p:properties>
 </file>
 
 <file path=customXml/item4.xml><?xml version="1.0" encoding="utf-8"?>
@@ -16082,6 +16056,14 @@
 </file>
 
 <file path=customXml/itemProps2.xml><?xml version="1.0" encoding="utf-8"?>
+<ds:datastoreItem xmlns:ds="http://schemas.openxmlformats.org/officeDocument/2006/customXml" ds:itemID="{01D85A28-AD85-40D3-8BC1-B5BD83C9A07A}">
+  <ds:schemaRefs>
+    <ds:schemaRef ds:uri="http://schemas.microsoft.com/sharepoint/v3/contenttype/forms"/>
+  </ds:schemaRefs>
+</ds:datastoreItem>
+</file>
+
+<file path=customXml/itemProps3.xml><?xml version="1.0" encoding="utf-8"?>
 <ds:datastoreItem xmlns:ds="http://schemas.openxmlformats.org/officeDocument/2006/customXml" ds:itemID="{AC481BF1-FE31-4833-A446-8A8063233278}">
   <ds:schemaRefs>
     <ds:schemaRef ds:uri="http://schemas.microsoft.com/office/2006/metadata/properties"/>
@@ -16090,16 +16072,8 @@
 </ds:datastoreItem>
 </file>
 
-<file path=customXml/itemProps3.xml><?xml version="1.0" encoding="utf-8"?>
-<ds:datastoreItem xmlns:ds="http://schemas.openxmlformats.org/officeDocument/2006/customXml" ds:itemID="{01D85A28-AD85-40D3-8BC1-B5BD83C9A07A}">
-  <ds:schemaRefs>
-    <ds:schemaRef ds:uri="http://schemas.microsoft.com/sharepoint/v3/contenttype/forms"/>
-  </ds:schemaRefs>
-</ds:datastoreItem>
-</file>
-
 <file path=customXml/itemProps4.xml><?xml version="1.0" encoding="utf-8"?>
-<ds:datastoreItem xmlns:ds="http://schemas.openxmlformats.org/officeDocument/2006/customXml" ds:itemID="{8EC28628-AC2D-430C-88E6-79FDE7A12CDC}">
+<ds:datastoreItem xmlns:ds="http://schemas.openxmlformats.org/officeDocument/2006/customXml" ds:itemID="{B7AB790E-CF3E-49EF-B709-E1D837BE7928}">
   <ds:schemaRefs>
     <ds:schemaRef ds:uri="http://schemas.openxmlformats.org/officeDocument/2006/bibliography"/>
   </ds:schemaRefs>

</xml_diff>

<commit_message>
On dark.stylesheet: changed appearence of Datatimeedit Changed button template_create to include mission type in report Changed template docx On UI_Main : added ReadCsvFile mission_time_var + select_template inputs + modified ReadCsvFile class READY FOR BRANCH TO PILOTHOURS BRANCH
</commit_message>
<xml_diff>
--- a/template_CR.docx
+++ b/template_CR.docx
@@ -652,19 +652,11 @@
           <w:szCs w:val="22"/>
         </w:rPr>
       </w:pPr>
-      <w:proofErr w:type="gramStart"/>
       <w:r>
         <w:rPr>
           <w:szCs w:val="22"/>
         </w:rPr>
-        <w:t>destinataires</w:t>
-      </w:r>
-      <w:proofErr w:type="gramEnd"/>
-      <w:r>
-        <w:rPr>
-          <w:szCs w:val="22"/>
-        </w:rPr>
-        <w:t xml:space="preserve"> </w:t>
+        <w:t xml:space="preserve">destinataires </w:t>
       </w:r>
       <w:r>
         <w:rPr>
@@ -783,15 +775,7 @@
         <w:t>m</w:t>
       </w:r>
       <w:r>
-        <w:t xml:space="preserve">ée de </w:t>
-      </w:r>
-      <w:proofErr w:type="gramStart"/>
-      <w:r>
-        <w:t>l’air  SA</w:t>
-      </w:r>
-      <w:proofErr w:type="gramEnd"/>
-      <w:r>
-        <w:t xml:space="preserve"> XXX</w:t>
+        <w:t>ée de l’air  SA XXX</w:t>
       </w:r>
       <w:r>
         <w:t>.</w:t>
@@ -1180,16 +1164,8 @@
         <w:rPr>
           <w:szCs w:val="22"/>
         </w:rPr>
-        <w:t xml:space="preserve">annulées, les briefings </w:t>
+        <w:t>annulées, les briefings effectués,…</w:t>
       </w:r>
-      <w:proofErr w:type="gramStart"/>
-      <w:r>
-        <w:rPr>
-          <w:szCs w:val="22"/>
-        </w:rPr>
-        <w:t>effectués,…</w:t>
-      </w:r>
-      <w:proofErr w:type="gramEnd"/>
     </w:p>
     <w:p>
       <w:pPr>
@@ -1245,7 +1221,6 @@
         <w:t xml:space="preserve"> </w:t>
       </w:r>
       <w:proofErr w:type="spellStart"/>
-      <w:proofErr w:type="gramStart"/>
       <w:r>
         <w:rPr>
           <w:szCs w:val="22"/>
@@ -1259,7 +1234,6 @@
         </w:rPr>
         <w:t>,…</w:t>
       </w:r>
-      <w:proofErr w:type="gramEnd"/>
     </w:p>
     <w:p>
       <w:pPr>
@@ -1307,19 +1281,11 @@
         </w:rPr>
         <w:t xml:space="preserve">aintien de compétence, formation, </w:t>
       </w:r>
-      <w:proofErr w:type="gramStart"/>
       <w:r>
         <w:rPr>
           <w:szCs w:val="22"/>
         </w:rPr>
-        <w:t>OCT,…</w:t>
-      </w:r>
-      <w:proofErr w:type="gramEnd"/>
-      <w:r>
-        <w:rPr>
-          <w:szCs w:val="22"/>
-        </w:rPr>
-        <w:t>), du personnel de soutien, formation militaire,…</w:t>
+        <w:t>OCT,…), du personnel de soutien, formation militaire,…</w:t>
       </w:r>
     </w:p>
     <w:p>
@@ -1425,27 +1391,15 @@
         <w:ind w:left="0"/>
         <w:rPr>
           <w:szCs w:val="22"/>
+          <w:lang w:val="en-GB"/>
         </w:rPr>
       </w:pPr>
+      <w:bookmarkStart w:id="1" w:name="_GoBack"/>
+      <w:bookmarkEnd w:id="1"/>
       <w:r>
         <w:rPr>
           <w:szCs w:val="22"/>
-        </w:rPr>
-        <w:t>{{fichier}}</w:t>
-      </w:r>
-      <w:bookmarkStart w:id="1" w:name="_GoBack"/>
-      <w:bookmarkEnd w:id="1"/>
-    </w:p>
-    <w:p>
-      <w:pPr>
-        <w:ind w:left="0"/>
-        <w:rPr>
-          <w:szCs w:val="22"/>
-        </w:rPr>
-      </w:pPr>
-      <w:r>
-        <w:rPr>
-          <w:szCs w:val="22"/>
+          <w:lang w:val="en-GB"/>
         </w:rPr>
         <w:br w:type="page"/>
       </w:r>
@@ -1663,7 +1617,7 @@
     </w:p>
     <w:tbl>
       <w:tblPr>
-        <w:tblW w:w="10242" w:type="dxa"/>
+        <w:tblW w:w="10384" w:type="dxa"/>
         <w:jc w:val="center"/>
         <w:tblCellMar>
           <w:left w:w="70" w:type="dxa"/>
@@ -1673,8 +1627,8 @@
       </w:tblPr>
       <w:tblGrid>
         <w:gridCol w:w="1691"/>
-        <w:gridCol w:w="3686"/>
-        <w:gridCol w:w="1984"/>
+        <w:gridCol w:w="4536"/>
+        <w:gridCol w:w="1276"/>
         <w:gridCol w:w="876"/>
         <w:gridCol w:w="772"/>
         <w:gridCol w:w="1233"/>
@@ -1720,7 +1674,7 @@
         </w:tc>
         <w:tc>
           <w:tcPr>
-            <w:tcW w:w="3686" w:type="dxa"/>
+            <w:tcW w:w="4536" w:type="dxa"/>
             <w:tcBorders>
               <w:top w:val="single" w:sz="4" w:space="0" w:color="auto"/>
               <w:left w:val="nil"/>
@@ -1754,7 +1708,7 @@
         </w:tc>
         <w:tc>
           <w:tcPr>
-            <w:tcW w:w="1984" w:type="dxa"/>
+            <w:tcW w:w="1276" w:type="dxa"/>
             <w:tcBorders>
               <w:top w:val="single" w:sz="4" w:space="0" w:color="auto"/>
               <w:left w:val="nil"/>
@@ -1929,7 +1883,7 @@
         </w:tc>
         <w:tc>
           <w:tcPr>
-            <w:tcW w:w="3686" w:type="dxa"/>
+            <w:tcW w:w="4536" w:type="dxa"/>
             <w:tcBorders>
               <w:top w:val="nil"/>
               <w:left w:val="nil"/>
@@ -1962,7 +1916,7 @@
         </w:tc>
         <w:tc>
           <w:tcPr>
-            <w:tcW w:w="1984" w:type="dxa"/>
+            <w:tcW w:w="1276" w:type="dxa"/>
             <w:tcBorders>
               <w:top w:val="nil"/>
               <w:left w:val="nil"/>
@@ -2152,7 +2106,7 @@
         </w:tc>
         <w:tc>
           <w:tcPr>
-            <w:tcW w:w="3686" w:type="dxa"/>
+            <w:tcW w:w="4536" w:type="dxa"/>
             <w:tcBorders>
               <w:top w:val="nil"/>
               <w:left w:val="nil"/>
@@ -2178,7 +2132,7 @@
         </w:tc>
         <w:tc>
           <w:tcPr>
-            <w:tcW w:w="1984" w:type="dxa"/>
+            <w:tcW w:w="1276" w:type="dxa"/>
             <w:tcBorders>
               <w:top w:val="nil"/>
               <w:left w:val="nil"/>
@@ -2334,7 +2288,7 @@
         </w:tc>
         <w:tc>
           <w:tcPr>
-            <w:tcW w:w="3686" w:type="dxa"/>
+            <w:tcW w:w="4536" w:type="dxa"/>
             <w:tcBorders>
               <w:top w:val="nil"/>
               <w:left w:val="nil"/>
@@ -2348,106 +2302,261 @@
           </w:tcPr>
           <w:p>
             <w:pPr>
-              <w:ind w:left="0"/>
-              <w:rPr>
-                <w:rFonts w:ascii="Calibri" w:hAnsi="Calibri"/>
-                <w:color w:val="000000"/>
-                <w:szCs w:val="22"/>
-              </w:rPr>
-            </w:pPr>
-            <w:r>
-              <w:rPr>
-                <w:rFonts w:ascii="Calibri" w:hAnsi="Calibri"/>
-                <w:color w:val="000000"/>
-                <w:szCs w:val="22"/>
-              </w:rPr>
-              <w:t>{{Navigation}}</w:t>
-            </w:r>
-          </w:p>
-          <w:p>
-            <w:pPr>
-              <w:ind w:left="0"/>
-              <w:rPr>
-                <w:rFonts w:ascii="Calibri" w:hAnsi="Calibri"/>
-                <w:color w:val="000000"/>
-                <w:szCs w:val="22"/>
-              </w:rPr>
-            </w:pPr>
-            <w:r>
-              <w:rPr>
-                <w:rFonts w:ascii="Calibri" w:hAnsi="Calibri"/>
-                <w:color w:val="000000"/>
-                <w:szCs w:val="22"/>
-              </w:rPr>
-              <w:t>{{</w:t>
-            </w:r>
-            <w:r>
-              <w:rPr>
-                <w:rFonts w:ascii="Calibri" w:hAnsi="Calibri"/>
-                <w:color w:val="000000"/>
-                <w:szCs w:val="22"/>
-              </w:rPr>
-              <w:t>Reconnaissance</w:t>
-            </w:r>
-            <w:r>
-              <w:rPr>
-                <w:rFonts w:ascii="Calibri" w:hAnsi="Calibri"/>
-                <w:color w:val="000000"/>
-                <w:szCs w:val="22"/>
-              </w:rPr>
-              <w:t>}}</w:t>
-            </w:r>
-          </w:p>
-          <w:p>
-            <w:pPr>
-              <w:ind w:left="0"/>
-              <w:rPr>
-                <w:rFonts w:ascii="Calibri" w:hAnsi="Calibri"/>
-                <w:color w:val="000000"/>
-                <w:szCs w:val="22"/>
-              </w:rPr>
-            </w:pPr>
-            <w:r>
-              <w:rPr>
-                <w:rFonts w:ascii="Calibri" w:hAnsi="Calibri"/>
-                <w:color w:val="000000"/>
-                <w:szCs w:val="22"/>
-              </w:rPr>
-              <w:t>{{Mania}}</w:t>
-            </w:r>
-          </w:p>
-          <w:p>
-            <w:pPr>
-              <w:ind w:left="0"/>
-              <w:rPr>
-                <w:rFonts w:ascii="Calibri" w:hAnsi="Calibri"/>
-                <w:color w:val="000000"/>
-                <w:szCs w:val="22"/>
-              </w:rPr>
-            </w:pPr>
-            <w:r>
-              <w:rPr>
-                <w:rFonts w:ascii="Calibri" w:hAnsi="Calibri"/>
-                <w:color w:val="000000"/>
-                <w:szCs w:val="22"/>
-              </w:rPr>
-              <w:t>{{CAS}}</w:t>
-            </w:r>
-          </w:p>
-          <w:p>
-            <w:pPr>
-              <w:ind w:left="0"/>
-              <w:rPr>
-                <w:rFonts w:ascii="Calibri" w:hAnsi="Calibri"/>
-                <w:color w:val="000000"/>
-                <w:szCs w:val="22"/>
-              </w:rPr>
-            </w:pPr>
-          </w:p>
-        </w:tc>
-        <w:tc>
-          <w:tcPr>
-            <w:tcW w:w="1984" w:type="dxa"/>
+              <w:ind w:left="0" w:right="-66"/>
+              <w:rPr>
+                <w:rFonts w:asciiTheme="minorHAnsi" w:hAnsiTheme="minorHAnsi" w:cstheme="minorHAnsi"/>
+                <w:color w:val="000000"/>
+                <w:szCs w:val="22"/>
+                <w:lang w:val="en-GB"/>
+              </w:rPr>
+            </w:pPr>
+            <w:r>
+              <w:rPr>
+                <w:rFonts w:asciiTheme="minorHAnsi" w:hAnsiTheme="minorHAnsi" w:cstheme="minorHAnsi"/>
+                <w:color w:val="000000"/>
+                <w:szCs w:val="22"/>
+                <w:lang w:val="en-GB"/>
+              </w:rPr>
+              <w:t xml:space="preserve">{%p for </w:t>
+            </w:r>
+            <w:proofErr w:type="spellStart"/>
+            <w:r>
+              <w:rPr>
+                <w:rFonts w:asciiTheme="minorHAnsi" w:hAnsiTheme="minorHAnsi" w:cstheme="minorHAnsi"/>
+                <w:color w:val="000000"/>
+                <w:szCs w:val="22"/>
+                <w:lang w:val="en-GB"/>
+              </w:rPr>
+              <w:t>key,value</w:t>
+            </w:r>
+            <w:proofErr w:type="spellEnd"/>
+            <w:r>
+              <w:rPr>
+                <w:rFonts w:asciiTheme="minorHAnsi" w:hAnsiTheme="minorHAnsi" w:cstheme="minorHAnsi"/>
+                <w:color w:val="000000"/>
+                <w:szCs w:val="22"/>
+                <w:lang w:val="en-GB"/>
+              </w:rPr>
+              <w:t xml:space="preserve"> in </w:t>
+            </w:r>
+            <w:proofErr w:type="spellStart"/>
+            <w:r>
+              <w:rPr>
+                <w:rFonts w:asciiTheme="minorHAnsi" w:hAnsiTheme="minorHAnsi" w:cstheme="minorHAnsi"/>
+                <w:color w:val="000000"/>
+                <w:szCs w:val="22"/>
+                <w:lang w:val="en-GB"/>
+              </w:rPr>
+              <w:t>dict_mission.items</w:t>
+            </w:r>
+            <w:proofErr w:type="spellEnd"/>
+            <w:r>
+              <w:rPr>
+                <w:rFonts w:asciiTheme="minorHAnsi" w:hAnsiTheme="minorHAnsi" w:cstheme="minorHAnsi"/>
+                <w:color w:val="000000"/>
+                <w:szCs w:val="22"/>
+                <w:lang w:val="en-GB"/>
+              </w:rPr>
+              <w:t>() %}</w:t>
+            </w:r>
+          </w:p>
+          <w:p>
+            <w:pPr>
+              <w:ind w:left="0" w:right="-66"/>
+              <w:rPr>
+                <w:rFonts w:asciiTheme="minorHAnsi" w:hAnsiTheme="minorHAnsi" w:cstheme="minorHAnsi"/>
+                <w:color w:val="000000"/>
+                <w:szCs w:val="22"/>
+                <w:lang w:val="en-GB"/>
+              </w:rPr>
+            </w:pPr>
+            <w:r>
+              <w:rPr>
+                <w:rFonts w:asciiTheme="minorHAnsi" w:hAnsiTheme="minorHAnsi" w:cstheme="minorHAnsi"/>
+                <w:color w:val="000000"/>
+                <w:szCs w:val="22"/>
+                <w:lang w:val="en-GB"/>
+              </w:rPr>
+              <w:t xml:space="preserve">        {%p if key == “Navigation” %}</w:t>
+            </w:r>
+          </w:p>
+          <w:p>
+            <w:pPr>
+              <w:ind w:left="0" w:right="-66"/>
+              <w:rPr>
+                <w:rFonts w:asciiTheme="minorHAnsi" w:hAnsiTheme="minorHAnsi" w:cstheme="minorHAnsi"/>
+                <w:color w:val="000000"/>
+                <w:szCs w:val="22"/>
+                <w:lang w:val="en-GB"/>
+              </w:rPr>
+            </w:pPr>
+            <w:r>
+              <w:rPr>
+                <w:rFonts w:asciiTheme="minorHAnsi" w:hAnsiTheme="minorHAnsi" w:cstheme="minorHAnsi"/>
+                <w:color w:val="000000"/>
+                <w:szCs w:val="22"/>
+                <w:lang w:val="en-GB"/>
+              </w:rPr>
+              <w:t xml:space="preserve">        {{key}}</w:t>
+            </w:r>
+            <w:r>
+              <w:rPr>
+                <w:rFonts w:asciiTheme="minorHAnsi" w:hAnsiTheme="minorHAnsi" w:cstheme="minorHAnsi"/>
+                <w:color w:val="000000"/>
+                <w:szCs w:val="22"/>
+                <w:lang w:val="en-GB"/>
+              </w:rPr>
+              <w:t xml:space="preserve">   {{value}}</w:t>
+            </w:r>
+          </w:p>
+          <w:p>
+            <w:pPr>
+              <w:ind w:left="0" w:right="-66"/>
+              <w:rPr>
+                <w:rFonts w:asciiTheme="minorHAnsi" w:hAnsiTheme="minorHAnsi" w:cstheme="minorHAnsi"/>
+                <w:color w:val="000000"/>
+                <w:szCs w:val="22"/>
+              </w:rPr>
+            </w:pPr>
+            <w:r>
+              <w:rPr>
+                <w:rFonts w:asciiTheme="minorHAnsi" w:hAnsiTheme="minorHAnsi" w:cstheme="minorHAnsi"/>
+                <w:color w:val="000000"/>
+                <w:szCs w:val="22"/>
+              </w:rPr>
+              <w:t xml:space="preserve">        {%p elif key == “Reconnaissance terrain</w:t>
+            </w:r>
+            <w:r>
+              <w:rPr>
+                <w:rFonts w:asciiTheme="minorHAnsi" w:hAnsiTheme="minorHAnsi" w:cstheme="minorHAnsi"/>
+                <w:color w:val="000000"/>
+                <w:szCs w:val="22"/>
+              </w:rPr>
+              <w:t xml:space="preserve"> %}</w:t>
+            </w:r>
+          </w:p>
+          <w:p>
+            <w:pPr>
+              <w:ind w:left="0" w:right="-66"/>
+              <w:rPr>
+                <w:rFonts w:asciiTheme="minorHAnsi" w:hAnsiTheme="minorHAnsi" w:cstheme="minorHAnsi"/>
+                <w:color w:val="000000"/>
+                <w:szCs w:val="22"/>
+              </w:rPr>
+            </w:pPr>
+            <w:r>
+              <w:rPr>
+                <w:rFonts w:asciiTheme="minorHAnsi" w:hAnsiTheme="minorHAnsi" w:cstheme="minorHAnsi"/>
+                <w:color w:val="000000"/>
+                <w:szCs w:val="22"/>
+              </w:rPr>
+              <w:t xml:space="preserve">        {{key</w:t>
+            </w:r>
+            <w:proofErr w:type="gramStart"/>
+            <w:r>
+              <w:rPr>
+                <w:rFonts w:asciiTheme="minorHAnsi" w:hAnsiTheme="minorHAnsi" w:cstheme="minorHAnsi"/>
+                <w:color w:val="000000"/>
+                <w:szCs w:val="22"/>
+              </w:rPr>
+              <w:t xml:space="preserve">}}   </w:t>
+            </w:r>
+            <w:proofErr w:type="gramEnd"/>
+            <w:r>
+              <w:rPr>
+                <w:rFonts w:asciiTheme="minorHAnsi" w:hAnsiTheme="minorHAnsi" w:cstheme="minorHAnsi"/>
+                <w:color w:val="000000"/>
+                <w:szCs w:val="22"/>
+              </w:rPr>
+              <w:t xml:space="preserve">  {{value}}</w:t>
+            </w:r>
+          </w:p>
+          <w:p>
+            <w:pPr>
+              <w:ind w:left="0" w:right="-66"/>
+              <w:rPr>
+                <w:rFonts w:asciiTheme="minorHAnsi" w:hAnsiTheme="minorHAnsi" w:cstheme="minorHAnsi"/>
+                <w:color w:val="000000"/>
+                <w:szCs w:val="22"/>
+              </w:rPr>
+            </w:pPr>
+            <w:r>
+              <w:rPr>
+                <w:rFonts w:asciiTheme="minorHAnsi" w:hAnsiTheme="minorHAnsi" w:cstheme="minorHAnsi"/>
+                <w:color w:val="000000"/>
+                <w:szCs w:val="22"/>
+              </w:rPr>
+              <w:t xml:space="preserve">         {%p endif %}</w:t>
+            </w:r>
+          </w:p>
+          <w:p>
+            <w:pPr>
+              <w:ind w:left="0" w:right="-66"/>
+              <w:rPr>
+                <w:rFonts w:asciiTheme="minorHAnsi" w:hAnsiTheme="minorHAnsi" w:cstheme="minorHAnsi"/>
+                <w:color w:val="000000"/>
+                <w:szCs w:val="22"/>
+              </w:rPr>
+            </w:pPr>
+            <w:r>
+              <w:rPr>
+                <w:rFonts w:asciiTheme="minorHAnsi" w:hAnsiTheme="minorHAnsi" w:cstheme="minorHAnsi"/>
+                <w:color w:val="000000"/>
+                <w:szCs w:val="22"/>
+              </w:rPr>
+              <w:t>{</w:t>
+            </w:r>
+            <w:proofErr w:type="gramStart"/>
+            <w:r>
+              <w:rPr>
+                <w:rFonts w:asciiTheme="minorHAnsi" w:hAnsiTheme="minorHAnsi" w:cstheme="minorHAnsi"/>
+                <w:color w:val="000000"/>
+                <w:szCs w:val="22"/>
+              </w:rPr>
+              <w:t>p</w:t>
+            </w:r>
+            <w:proofErr w:type="gramEnd"/>
+            <w:r>
+              <w:rPr>
+                <w:rFonts w:asciiTheme="minorHAnsi" w:hAnsiTheme="minorHAnsi" w:cstheme="minorHAnsi"/>
+                <w:color w:val="000000"/>
+                <w:szCs w:val="22"/>
+              </w:rPr>
+              <w:t xml:space="preserve"> </w:t>
+            </w:r>
+            <w:proofErr w:type="spellStart"/>
+            <w:r>
+              <w:rPr>
+                <w:rFonts w:asciiTheme="minorHAnsi" w:hAnsiTheme="minorHAnsi" w:cstheme="minorHAnsi"/>
+                <w:color w:val="000000"/>
+                <w:szCs w:val="22"/>
+              </w:rPr>
+              <w:t>endfor</w:t>
+            </w:r>
+            <w:proofErr w:type="spellEnd"/>
+            <w:r>
+              <w:rPr>
+                <w:rFonts w:asciiTheme="minorHAnsi" w:hAnsiTheme="minorHAnsi" w:cstheme="minorHAnsi"/>
+                <w:color w:val="000000"/>
+                <w:szCs w:val="22"/>
+              </w:rPr>
+              <w:t xml:space="preserve"> %}</w:t>
+            </w:r>
+          </w:p>
+          <w:p>
+            <w:pPr>
+              <w:ind w:left="0" w:right="-66"/>
+              <w:rPr>
+                <w:rFonts w:asciiTheme="minorHAnsi" w:hAnsiTheme="minorHAnsi" w:cstheme="minorHAnsi"/>
+                <w:color w:val="000000"/>
+                <w:szCs w:val="22"/>
+              </w:rPr>
+            </w:pPr>
+          </w:p>
+        </w:tc>
+        <w:tc>
+          <w:tcPr>
+            <w:tcW w:w="1276" w:type="dxa"/>
             <w:tcBorders>
               <w:top w:val="nil"/>
               <w:left w:val="nil"/>
@@ -2459,50 +2568,6 @@
             <w:vAlign w:val="bottom"/>
             <w:hideMark/>
           </w:tcPr>
-          <w:p>
-            <w:pPr>
-              <w:ind w:left="0"/>
-              <w:rPr>
-                <w:rFonts w:ascii="Calibri" w:hAnsi="Calibri"/>
-                <w:color w:val="000000"/>
-                <w:szCs w:val="22"/>
-              </w:rPr>
-            </w:pPr>
-            <w:r>
-              <w:rPr>
-                <w:rFonts w:ascii="Calibri" w:hAnsi="Calibri"/>
-                <w:color w:val="000000"/>
-                <w:szCs w:val="22"/>
-              </w:rPr>
-              <w:t> </w:t>
-            </w:r>
-            <w:r>
-              <w:rPr>
-                <w:rFonts w:ascii="Calibri" w:hAnsi="Calibri"/>
-                <w:color w:val="000000"/>
-                <w:szCs w:val="22"/>
-              </w:rPr>
-              <w:t>{{</w:t>
-            </w:r>
-            <w:proofErr w:type="spellStart"/>
-            <w:r>
-              <w:rPr>
-                <w:rFonts w:ascii="Calibri" w:hAnsi="Calibri"/>
-                <w:color w:val="000000"/>
-                <w:szCs w:val="22"/>
-              </w:rPr>
-              <w:t>hours</w:t>
-            </w:r>
-            <w:proofErr w:type="spellEnd"/>
-            <w:r>
-              <w:rPr>
-                <w:rFonts w:ascii="Calibri" w:hAnsi="Calibri"/>
-                <w:color w:val="000000"/>
-                <w:szCs w:val="22"/>
-              </w:rPr>
-              <w:t>}}</w:t>
-            </w:r>
-          </w:p>
           <w:p>
             <w:pPr>
               <w:ind w:left="0"/>
@@ -2694,7 +2759,7 @@
         </w:tc>
         <w:tc>
           <w:tcPr>
-            <w:tcW w:w="3686" w:type="dxa"/>
+            <w:tcW w:w="4536" w:type="dxa"/>
             <w:tcBorders>
               <w:top w:val="nil"/>
               <w:left w:val="nil"/>
@@ -2726,7 +2791,7 @@
         </w:tc>
         <w:tc>
           <w:tcPr>
-            <w:tcW w:w="1984" w:type="dxa"/>
+            <w:tcW w:w="1276" w:type="dxa"/>
             <w:tcBorders>
               <w:top w:val="nil"/>
               <w:left w:val="nil"/>
@@ -2890,7 +2955,7 @@
         </w:tc>
         <w:tc>
           <w:tcPr>
-            <w:tcW w:w="3686" w:type="dxa"/>
+            <w:tcW w:w="4536" w:type="dxa"/>
             <w:tcBorders>
               <w:top w:val="nil"/>
               <w:left w:val="nil"/>
@@ -2972,7 +3037,7 @@
         </w:tc>
         <w:tc>
           <w:tcPr>
-            <w:tcW w:w="1984" w:type="dxa"/>
+            <w:tcW w:w="1276" w:type="dxa"/>
             <w:tcBorders>
               <w:top w:val="nil"/>
               <w:left w:val="nil"/>
@@ -2993,74 +3058,6 @@
                 <w:szCs w:val="22"/>
               </w:rPr>
             </w:pPr>
-            <w:r>
-              <w:rPr>
-                <w:rFonts w:ascii="Calibri" w:hAnsi="Calibri"/>
-                <w:color w:val="000000"/>
-                <w:szCs w:val="22"/>
-              </w:rPr>
-              <w:t> </w:t>
-            </w:r>
-            <w:r>
-              <w:rPr>
-                <w:rFonts w:ascii="Calibri" w:hAnsi="Calibri"/>
-                <w:color w:val="000000"/>
-                <w:szCs w:val="22"/>
-              </w:rPr>
-              <w:t>{% if Navigation %}</w:t>
-            </w:r>
-          </w:p>
-          <w:p>
-            <w:pPr>
-              <w:ind w:left="0"/>
-              <w:rPr>
-                <w:rFonts w:ascii="Calibri" w:hAnsi="Calibri"/>
-                <w:color w:val="000000"/>
-                <w:szCs w:val="22"/>
-              </w:rPr>
-            </w:pPr>
-            <w:r>
-              <w:rPr>
-                <w:rFonts w:ascii="Calibri" w:hAnsi="Calibri"/>
-                <w:color w:val="000000"/>
-                <w:szCs w:val="22"/>
-              </w:rPr>
-              <w:t>{{Navigation}}</w:t>
-            </w:r>
-          </w:p>
-          <w:p>
-            <w:pPr>
-              <w:ind w:left="0"/>
-              <w:rPr>
-                <w:rFonts w:ascii="Calibri" w:hAnsi="Calibri"/>
-                <w:color w:val="000000"/>
-                <w:szCs w:val="22"/>
-              </w:rPr>
-            </w:pPr>
-            <w:r>
-              <w:rPr>
-                <w:rFonts w:ascii="Calibri" w:hAnsi="Calibri"/>
-                <w:color w:val="000000"/>
-                <w:szCs w:val="22"/>
-              </w:rPr>
-              <w:t>{%</w:t>
-            </w:r>
-            <w:r>
-              <w:rPr>
-                <w:rFonts w:ascii="Calibri" w:hAnsi="Calibri"/>
-                <w:color w:val="000000"/>
-                <w:szCs w:val="22"/>
-              </w:rPr>
-              <w:t xml:space="preserve"> end</w:t>
-            </w:r>
-            <w:r>
-              <w:rPr>
-                <w:rFonts w:ascii="Calibri" w:hAnsi="Calibri"/>
-                <w:color w:val="000000"/>
-                <w:szCs w:val="22"/>
-              </w:rPr>
-              <w:t>if %}</w:t>
-            </w:r>
           </w:p>
         </w:tc>
         <w:tc>
@@ -3196,7 +3193,7 @@
         </w:tc>
         <w:tc>
           <w:tcPr>
-            <w:tcW w:w="3686" w:type="dxa"/>
+            <w:tcW w:w="4536" w:type="dxa"/>
             <w:tcBorders>
               <w:top w:val="nil"/>
               <w:left w:val="nil"/>
@@ -3229,7 +3226,7 @@
         </w:tc>
         <w:tc>
           <w:tcPr>
-            <w:tcW w:w="1984" w:type="dxa"/>
+            <w:tcW w:w="1276" w:type="dxa"/>
             <w:tcBorders>
               <w:top w:val="nil"/>
               <w:left w:val="nil"/>
@@ -3431,7 +3428,7 @@
         </w:tc>
         <w:tc>
           <w:tcPr>
-            <w:tcW w:w="3686" w:type="dxa"/>
+            <w:tcW w:w="4536" w:type="dxa"/>
             <w:tcBorders>
               <w:top w:val="nil"/>
               <w:left w:val="nil"/>
@@ -3482,7 +3479,7 @@
         </w:tc>
         <w:tc>
           <w:tcPr>
-            <w:tcW w:w="1984" w:type="dxa"/>
+            <w:tcW w:w="1276" w:type="dxa"/>
             <w:tcBorders>
               <w:top w:val="nil"/>
               <w:left w:val="nil"/>
@@ -3722,7 +3719,7 @@
         </w:tc>
         <w:tc>
           <w:tcPr>
-            <w:tcW w:w="3686" w:type="dxa"/>
+            <w:tcW w:w="4536" w:type="dxa"/>
             <w:tcBorders>
               <w:top w:val="nil"/>
               <w:left w:val="nil"/>
@@ -3755,7 +3752,7 @@
         </w:tc>
         <w:tc>
           <w:tcPr>
-            <w:tcW w:w="1984" w:type="dxa"/>
+            <w:tcW w:w="1276" w:type="dxa"/>
             <w:tcBorders>
               <w:top w:val="nil"/>
               <w:left w:val="nil"/>
@@ -3957,7 +3954,7 @@
         </w:tc>
         <w:tc>
           <w:tcPr>
-            <w:tcW w:w="3686" w:type="dxa"/>
+            <w:tcW w:w="4536" w:type="dxa"/>
             <w:tcBorders>
               <w:top w:val="nil"/>
               <w:left w:val="nil"/>
@@ -3990,7 +3987,7 @@
         </w:tc>
         <w:tc>
           <w:tcPr>
-            <w:tcW w:w="1984" w:type="dxa"/>
+            <w:tcW w:w="1276" w:type="dxa"/>
             <w:tcBorders>
               <w:top w:val="nil"/>
               <w:left w:val="nil"/>
@@ -4154,7 +4151,7 @@
         </w:tc>
         <w:tc>
           <w:tcPr>
-            <w:tcW w:w="3686" w:type="dxa"/>
+            <w:tcW w:w="4536" w:type="dxa"/>
             <w:tcBorders>
               <w:top w:val="nil"/>
               <w:left w:val="nil"/>
@@ -4187,7 +4184,7 @@
         </w:tc>
         <w:tc>
           <w:tcPr>
-            <w:tcW w:w="1984" w:type="dxa"/>
+            <w:tcW w:w="1276" w:type="dxa"/>
             <w:tcBorders>
               <w:top w:val="nil"/>
               <w:left w:val="nil"/>
@@ -4389,7 +4386,7 @@
         </w:tc>
         <w:tc>
           <w:tcPr>
-            <w:tcW w:w="3686" w:type="dxa"/>
+            <w:tcW w:w="4536" w:type="dxa"/>
             <w:tcBorders>
               <w:top w:val="nil"/>
               <w:left w:val="nil"/>
@@ -4424,7 +4421,7 @@
         </w:tc>
         <w:tc>
           <w:tcPr>
-            <w:tcW w:w="1984" w:type="dxa"/>
+            <w:tcW w:w="1276" w:type="dxa"/>
             <w:tcBorders>
               <w:top w:val="nil"/>
               <w:left w:val="nil"/>
@@ -4588,7 +4585,7 @@
         </w:tc>
         <w:tc>
           <w:tcPr>
-            <w:tcW w:w="3686" w:type="dxa"/>
+            <w:tcW w:w="4536" w:type="dxa"/>
             <w:tcBorders>
               <w:top w:val="nil"/>
               <w:left w:val="nil"/>
@@ -4621,7 +4618,7 @@
         </w:tc>
         <w:tc>
           <w:tcPr>
-            <w:tcW w:w="1984" w:type="dxa"/>
+            <w:tcW w:w="1276" w:type="dxa"/>
             <w:tcBorders>
               <w:top w:val="nil"/>
               <w:left w:val="nil"/>
@@ -4785,7 +4782,7 @@
         </w:tc>
         <w:tc>
           <w:tcPr>
-            <w:tcW w:w="3686" w:type="dxa"/>
+            <w:tcW w:w="4536" w:type="dxa"/>
             <w:tcBorders>
               <w:top w:val="nil"/>
               <w:left w:val="nil"/>
@@ -4818,7 +4815,7 @@
         </w:tc>
         <w:tc>
           <w:tcPr>
-            <w:tcW w:w="1984" w:type="dxa"/>
+            <w:tcW w:w="1276" w:type="dxa"/>
             <w:tcBorders>
               <w:top w:val="nil"/>
               <w:left w:val="nil"/>
@@ -5020,7 +5017,7 @@
         </w:tc>
         <w:tc>
           <w:tcPr>
-            <w:tcW w:w="3686" w:type="dxa"/>
+            <w:tcW w:w="4536" w:type="dxa"/>
             <w:tcBorders>
               <w:top w:val="nil"/>
               <w:left w:val="nil"/>
@@ -5053,7 +5050,7 @@
         </w:tc>
         <w:tc>
           <w:tcPr>
-            <w:tcW w:w="1984" w:type="dxa"/>
+            <w:tcW w:w="1276" w:type="dxa"/>
             <w:tcBorders>
               <w:top w:val="nil"/>
               <w:left w:val="nil"/>
@@ -5217,7 +5214,7 @@
         </w:tc>
         <w:tc>
           <w:tcPr>
-            <w:tcW w:w="3686" w:type="dxa"/>
+            <w:tcW w:w="4536" w:type="dxa"/>
             <w:tcBorders>
               <w:top w:val="nil"/>
               <w:left w:val="nil"/>
@@ -5250,7 +5247,7 @@
         </w:tc>
         <w:tc>
           <w:tcPr>
-            <w:tcW w:w="1984" w:type="dxa"/>
+            <w:tcW w:w="1276" w:type="dxa"/>
             <w:tcBorders>
               <w:top w:val="nil"/>
               <w:left w:val="nil"/>
@@ -5452,7 +5449,7 @@
         </w:tc>
         <w:tc>
           <w:tcPr>
-            <w:tcW w:w="3686" w:type="dxa"/>
+            <w:tcW w:w="4536" w:type="dxa"/>
             <w:tcBorders>
               <w:top w:val="nil"/>
               <w:left w:val="nil"/>
@@ -5523,7 +5520,7 @@
         </w:tc>
         <w:tc>
           <w:tcPr>
-            <w:tcW w:w="1984" w:type="dxa"/>
+            <w:tcW w:w="1276" w:type="dxa"/>
             <w:tcBorders>
               <w:top w:val="nil"/>
               <w:left w:val="nil"/>
@@ -5687,7 +5684,7 @@
         </w:tc>
         <w:tc>
           <w:tcPr>
-            <w:tcW w:w="3686" w:type="dxa"/>
+            <w:tcW w:w="4536" w:type="dxa"/>
             <w:tcBorders>
               <w:top w:val="nil"/>
               <w:left w:val="nil"/>
@@ -5720,7 +5717,7 @@
         </w:tc>
         <w:tc>
           <w:tcPr>
-            <w:tcW w:w="1984" w:type="dxa"/>
+            <w:tcW w:w="1276" w:type="dxa"/>
             <w:tcBorders>
               <w:top w:val="nil"/>
               <w:left w:val="nil"/>
@@ -5903,7 +5900,7 @@
         </w:tc>
         <w:tc>
           <w:tcPr>
-            <w:tcW w:w="3686" w:type="dxa"/>
+            <w:tcW w:w="4536" w:type="dxa"/>
             <w:tcBorders>
               <w:top w:val="nil"/>
               <w:left w:val="nil"/>
@@ -5992,7 +5989,7 @@
         </w:tc>
         <w:tc>
           <w:tcPr>
-            <w:tcW w:w="1984" w:type="dxa"/>
+            <w:tcW w:w="1276" w:type="dxa"/>
             <w:tcBorders>
               <w:top w:val="nil"/>
               <w:left w:val="nil"/>
@@ -6099,6 +6096,7 @@
                 <w:color w:val="000000"/>
                 <w:szCs w:val="22"/>
               </w:rPr>
+              <w:lastRenderedPageBreak/>
               <w:t>{% endif %}</w:t>
             </w:r>
           </w:p>
@@ -6132,6 +6130,7 @@
                 <w:color w:val="000000"/>
                 <w:szCs w:val="22"/>
               </w:rPr>
+              <w:lastRenderedPageBreak/>
               <w:t> </w:t>
             </w:r>
           </w:p>
@@ -6235,7 +6234,7 @@
         </w:tc>
         <w:tc>
           <w:tcPr>
-            <w:tcW w:w="3686" w:type="dxa"/>
+            <w:tcW w:w="4536" w:type="dxa"/>
             <w:tcBorders>
               <w:top w:val="nil"/>
               <w:left w:val="nil"/>
@@ -6259,7 +6258,7 @@
         </w:tc>
         <w:tc>
           <w:tcPr>
-            <w:tcW w:w="1984" w:type="dxa"/>
+            <w:tcW w:w="1276" w:type="dxa"/>
             <w:tcBorders>
               <w:top w:val="nil"/>
               <w:left w:val="nil"/>
@@ -6414,7 +6413,7 @@
         </w:tc>
         <w:tc>
           <w:tcPr>
-            <w:tcW w:w="3686" w:type="dxa"/>
+            <w:tcW w:w="4536" w:type="dxa"/>
             <w:tcBorders>
               <w:top w:val="single" w:sz="4" w:space="0" w:color="auto"/>
               <w:left w:val="nil"/>
@@ -6440,7 +6439,7 @@
         </w:tc>
         <w:tc>
           <w:tcPr>
-            <w:tcW w:w="1984" w:type="dxa"/>
+            <w:tcW w:w="1276" w:type="dxa"/>
             <w:tcBorders>
               <w:top w:val="single" w:sz="4" w:space="0" w:color="auto"/>
               <w:left w:val="nil"/>
@@ -6612,7 +6611,7 @@
         </w:tc>
         <w:tc>
           <w:tcPr>
-            <w:tcW w:w="3686" w:type="dxa"/>
+            <w:tcW w:w="4536" w:type="dxa"/>
             <w:tcBorders>
               <w:top w:val="nil"/>
               <w:left w:val="nil"/>
@@ -6645,7 +6644,7 @@
         </w:tc>
         <w:tc>
           <w:tcPr>
-            <w:tcW w:w="1984" w:type="dxa"/>
+            <w:tcW w:w="1276" w:type="dxa"/>
             <w:tcBorders>
               <w:top w:val="nil"/>
               <w:left w:val="nil"/>
@@ -6811,14 +6810,13 @@
                 <w:color w:val="000000"/>
                 <w:szCs w:val="22"/>
               </w:rPr>
-              <w:lastRenderedPageBreak/>
               <w:t>A spécifier</w:t>
             </w:r>
           </w:p>
         </w:tc>
         <w:tc>
           <w:tcPr>
-            <w:tcW w:w="3686" w:type="dxa"/>
+            <w:tcW w:w="4536" w:type="dxa"/>
             <w:tcBorders>
               <w:top w:val="nil"/>
               <w:left w:val="nil"/>
@@ -6851,7 +6849,7 @@
         </w:tc>
         <w:tc>
           <w:tcPr>
-            <w:tcW w:w="1984" w:type="dxa"/>
+            <w:tcW w:w="1276" w:type="dxa"/>
             <w:tcBorders>
               <w:top w:val="nil"/>
               <w:left w:val="nil"/>
@@ -7015,7 +7013,7 @@
         </w:tc>
         <w:tc>
           <w:tcPr>
-            <w:tcW w:w="3686" w:type="dxa"/>
+            <w:tcW w:w="4536" w:type="dxa"/>
             <w:tcBorders>
               <w:top w:val="nil"/>
               <w:left w:val="nil"/>
@@ -7048,7 +7046,7 @@
         </w:tc>
         <w:tc>
           <w:tcPr>
-            <w:tcW w:w="1984" w:type="dxa"/>
+            <w:tcW w:w="1276" w:type="dxa"/>
             <w:tcBorders>
               <w:top w:val="nil"/>
               <w:left w:val="nil"/>
@@ -14046,7 +14044,6 @@
   <w:style w:type="character" w:default="1" w:styleId="DefaultParagraphFont">
     <w:name w:val="Default Paragraph Font"/>
     <w:uiPriority w:val="1"/>
-    <w:semiHidden/>
     <w:unhideWhenUsed/>
   </w:style>
   <w:style w:type="table" w:default="1" w:styleId="TableNormal">
@@ -15907,6 +15904,21 @@
 </file>
 
 <file path=customXml/item1.xml><?xml version="1.0" encoding="utf-8"?>
+<?mso-contentType ?>
+<FormTemplates xmlns="http://schemas.microsoft.com/sharepoint/v3/contenttype/forms">
+  <Display>DocumentLibraryForm</Display>
+  <Edit>DocumentLibraryForm</Edit>
+  <New>DocumentLibraryForm</New>
+</FormTemplates>
+</file>
+
+<file path=customXml/item2.xml><?xml version="1.0" encoding="utf-8"?>
+<p:properties xmlns:p="http://schemas.microsoft.com/office/2006/metadata/properties" xmlns:xsi="http://www.w3.org/2001/XMLSchema-instance" xmlns:pc="http://schemas.microsoft.com/office/infopath/2007/PartnerControls">
+  <documentManagement/>
+</p:properties>
+</file>
+
+<file path=customXml/item3.xml><?xml version="1.0" encoding="utf-8"?>
 <ct:contentTypeSchema xmlns:ct="http://schemas.microsoft.com/office/2006/metadata/contentType" xmlns:ma="http://schemas.microsoft.com/office/2006/metadata/properties/metaAttributes" ct:_="" ma:_="" ma:contentTypeName="Document" ma:contentTypeID="0x01010097AD210CEC6A42468C9EADD8B55B4F63" ma:contentTypeVersion="0" ma:contentTypeDescription="Crée un document." ma:contentTypeScope="" ma:versionID="0fe0db283095d4f4d2f4c5872011907a">
   <xsd:schema xmlns:xsd="http://www.w3.org/2001/XMLSchema" xmlns:xs="http://www.w3.org/2001/XMLSchema" xmlns:p="http://schemas.microsoft.com/office/2006/metadata/properties" targetNamespace="http://schemas.microsoft.com/office/2006/metadata/properties" ma:root="true" ma:fieldsID="75019ab185b48580fc336df4da24a70b">
     <xsd:element name="properties">
@@ -16020,26 +16032,28 @@
 </ct:contentTypeSchema>
 </file>
 
-<file path=customXml/item2.xml><?xml version="1.0" encoding="utf-8"?>
-<?mso-contentType ?>
-<FormTemplates xmlns="http://schemas.microsoft.com/sharepoint/v3/contenttype/forms">
-  <Display>DocumentLibraryForm</Display>
-  <Edit>DocumentLibraryForm</Edit>
-  <New>DocumentLibraryForm</New>
-</FormTemplates>
-</file>
-
-<file path=customXml/item3.xml><?xml version="1.0" encoding="utf-8"?>
-<p:properties xmlns:p="http://schemas.microsoft.com/office/2006/metadata/properties" xmlns:xsi="http://www.w3.org/2001/XMLSchema-instance" xmlns:pc="http://schemas.microsoft.com/office/infopath/2007/PartnerControls">
-  <documentManagement/>
-</p:properties>
-</file>
-
 <file path=customXml/item4.xml><?xml version="1.0" encoding="utf-8"?>
 <b:Sources xmlns:b="http://schemas.openxmlformats.org/officeDocument/2006/bibliography" xmlns="http://schemas.openxmlformats.org/officeDocument/2006/bibliography" SelectedStyle="\APA.XSL" StyleName="APA"/>
 </file>
 
 <file path=customXml/itemProps1.xml><?xml version="1.0" encoding="utf-8"?>
+<ds:datastoreItem xmlns:ds="http://schemas.openxmlformats.org/officeDocument/2006/customXml" ds:itemID="{01D85A28-AD85-40D3-8BC1-B5BD83C9A07A}">
+  <ds:schemaRefs>
+    <ds:schemaRef ds:uri="http://schemas.microsoft.com/sharepoint/v3/contenttype/forms"/>
+  </ds:schemaRefs>
+</ds:datastoreItem>
+</file>
+
+<file path=customXml/itemProps2.xml><?xml version="1.0" encoding="utf-8"?>
+<ds:datastoreItem xmlns:ds="http://schemas.openxmlformats.org/officeDocument/2006/customXml" ds:itemID="{AC481BF1-FE31-4833-A446-8A8063233278}">
+  <ds:schemaRefs>
+    <ds:schemaRef ds:uri="http://schemas.microsoft.com/office/2006/metadata/properties"/>
+    <ds:schemaRef ds:uri="http://schemas.microsoft.com/office/infopath/2007/PartnerControls"/>
+  </ds:schemaRefs>
+</ds:datastoreItem>
+</file>
+
+<file path=customXml/itemProps3.xml><?xml version="1.0" encoding="utf-8"?>
 <ds:datastoreItem xmlns:ds="http://schemas.openxmlformats.org/officeDocument/2006/customXml" ds:itemID="{A3B7C9AF-93C7-488E-B0E1-9EAA7FC03993}">
   <ds:schemaRefs>
     <ds:schemaRef ds:uri="http://schemas.microsoft.com/office/2006/metadata/contentType"/>
@@ -16055,25 +16069,8 @@
 </ds:datastoreItem>
 </file>
 
-<file path=customXml/itemProps2.xml><?xml version="1.0" encoding="utf-8"?>
-<ds:datastoreItem xmlns:ds="http://schemas.openxmlformats.org/officeDocument/2006/customXml" ds:itemID="{01D85A28-AD85-40D3-8BC1-B5BD83C9A07A}">
-  <ds:schemaRefs>
-    <ds:schemaRef ds:uri="http://schemas.microsoft.com/sharepoint/v3/contenttype/forms"/>
-  </ds:schemaRefs>
-</ds:datastoreItem>
-</file>
-
-<file path=customXml/itemProps3.xml><?xml version="1.0" encoding="utf-8"?>
-<ds:datastoreItem xmlns:ds="http://schemas.openxmlformats.org/officeDocument/2006/customXml" ds:itemID="{AC481BF1-FE31-4833-A446-8A8063233278}">
-  <ds:schemaRefs>
-    <ds:schemaRef ds:uri="http://schemas.microsoft.com/office/2006/metadata/properties"/>
-    <ds:schemaRef ds:uri="http://schemas.microsoft.com/office/infopath/2007/PartnerControls"/>
-  </ds:schemaRefs>
-</ds:datastoreItem>
-</file>
-
 <file path=customXml/itemProps4.xml><?xml version="1.0" encoding="utf-8"?>
-<ds:datastoreItem xmlns:ds="http://schemas.openxmlformats.org/officeDocument/2006/customXml" ds:itemID="{B7AB790E-CF3E-49EF-B709-E1D837BE7928}">
+<ds:datastoreItem xmlns:ds="http://schemas.openxmlformats.org/officeDocument/2006/customXml" ds:itemID="{347EF2C5-7321-45FD-99C5-E22FDB281290}">
   <ds:schemaRefs>
     <ds:schemaRef ds:uri="http://schemas.openxmlformats.org/officeDocument/2006/bibliography"/>
   </ds:schemaRefs>

</xml_diff>